<commit_message>
Article maps and data chapter
</commit_message>
<xml_diff>
--- a/05_presentations/Borrador_español.docx
+++ b/05_presentations/Borrador_español.docx
@@ -6262,33 +6262,10 @@
     </w:p>
     <w:p>
       <w:pPr>
-        <w:spacing w:line="360" w:lineRule="auto"/>
-        <w:rPr>
-          <w:rFonts w:ascii="Times New Roman" w:hAnsi="Times New Roman" w:cs="Times New Roman"/>
-          <w:sz w:val="24"/>
-          <w:szCs w:val="24"/>
-          <w:lang w:val="es-ES"/>
-        </w:rPr>
-      </w:pPr>
-      <w:r>
-        <w:rPr>
-          <w:rFonts w:ascii="Times New Roman" w:hAnsi="Times New Roman" w:cs="Times New Roman"/>
-          <w:b/>
-          <w:bCs/>
-          <w:sz w:val="24"/>
-          <w:szCs w:val="24"/>
-          <w:lang w:val="es-ES"/>
-        </w:rPr>
-        <w:t>Integración de las demás variables en la grilla</w:t>
-      </w:r>
-      <w:r>
-        <w:rPr>
-          <w:rFonts w:ascii="Times New Roman" w:hAnsi="Times New Roman" w:cs="Times New Roman"/>
-          <w:sz w:val="24"/>
-          <w:szCs w:val="24"/>
-          <w:lang w:val="es-ES"/>
-        </w:rPr>
-        <w:t>:</w:t>
+        <w:pStyle w:val="Heading1"/>
+      </w:pPr>
+      <w:r>
+        <w:t>Estrategia empírica</w:t>
       </w:r>
     </w:p>
     <w:p>
@@ -6297,11 +6274,78 @@
         <w:jc w:val="both"/>
         <w:rPr>
           <w:rFonts w:ascii="Times New Roman" w:hAnsi="Times New Roman" w:cs="Times New Roman"/>
-          <w:sz w:val="24"/>
-          <w:szCs w:val="24"/>
-          <w:lang w:val="es-ES"/>
-        </w:rPr>
-      </w:pPr>
+        </w:rPr>
+      </w:pPr>
+      <w:r>
+        <w:rPr>
+          <w:rFonts w:ascii="Times New Roman" w:hAnsi="Times New Roman" w:cs="Times New Roman"/>
+        </w:rPr>
+        <w:t xml:space="preserve">Para </w:t>
+      </w:r>
+      <w:proofErr w:type="spellStart"/>
+      <w:r>
+        <w:rPr>
+          <w:rFonts w:ascii="Times New Roman" w:hAnsi="Times New Roman" w:cs="Times New Roman"/>
+        </w:rPr>
+        <w:t>analizalar</w:t>
+      </w:r>
+      <w:proofErr w:type="spellEnd"/>
+      <w:r>
+        <w:rPr>
+          <w:rFonts w:ascii="Times New Roman" w:hAnsi="Times New Roman" w:cs="Times New Roman"/>
+        </w:rPr>
+        <w:t xml:space="preserve"> el efecto de la </w:t>
+      </w:r>
+      <w:proofErr w:type="spellStart"/>
+      <w:r>
+        <w:rPr>
+          <w:rFonts w:ascii="Times New Roman" w:hAnsi="Times New Roman" w:cs="Times New Roman"/>
+        </w:rPr>
+        <w:t>legalizaicón</w:t>
+      </w:r>
+      <w:proofErr w:type="spellEnd"/>
+      <w:r>
+        <w:rPr>
+          <w:rFonts w:ascii="Times New Roman" w:hAnsi="Times New Roman" w:cs="Times New Roman"/>
+        </w:rPr>
+        <w:t xml:space="preserve"> de barrios, </w:t>
+      </w:r>
+      <w:proofErr w:type="spellStart"/>
+      <w:r>
+        <w:rPr>
+          <w:rFonts w:ascii="Times New Roman" w:hAnsi="Times New Roman" w:cs="Times New Roman"/>
+        </w:rPr>
+        <w:t>ewmplemos</w:t>
+      </w:r>
+      <w:proofErr w:type="spellEnd"/>
+      <w:r>
+        <w:rPr>
+          <w:rFonts w:ascii="Times New Roman" w:hAnsi="Times New Roman" w:cs="Times New Roman"/>
+        </w:rPr>
+        <w:t xml:space="preserve"> un modelo de </w:t>
+      </w:r>
+      <w:proofErr w:type="spellStart"/>
+      <w:r>
+        <w:rPr>
+          <w:rFonts w:ascii="Times New Roman" w:hAnsi="Times New Roman" w:cs="Times New Roman"/>
+        </w:rPr>
+        <w:t>difernencias</w:t>
+      </w:r>
+      <w:proofErr w:type="spellEnd"/>
+      <w:r>
+        <w:rPr>
+          <w:rFonts w:ascii="Times New Roman" w:hAnsi="Times New Roman" w:cs="Times New Roman"/>
+        </w:rPr>
+        <w:t xml:space="preserve"> en </w:t>
+      </w:r>
+      <w:proofErr w:type="spellStart"/>
+      <w:r>
+        <w:rPr>
+          <w:rFonts w:ascii="Times New Roman" w:hAnsi="Times New Roman" w:cs="Times New Roman"/>
+        </w:rPr>
+        <w:t>diferneicas</w:t>
+      </w:r>
+      <w:proofErr w:type="spellEnd"/>
     </w:p>
     <w:p>
       <w:pPr>
@@ -6309,9 +6353,7 @@
         <w:jc w:val="both"/>
         <w:rPr>
           <w:rFonts w:ascii="Times New Roman" w:hAnsi="Times New Roman" w:cs="Times New Roman"/>
-          <w:sz w:val="24"/>
-          <w:szCs w:val="24"/>
-          <w:lang w:val="es-ES"/>
+          <w:lang w:val="en-US"/>
         </w:rPr>
       </w:pPr>
     </w:p>
@@ -6321,26 +6363,31 @@
         <w:jc w:val="both"/>
         <w:rPr>
           <w:rFonts w:ascii="Times New Roman" w:hAnsi="Times New Roman" w:cs="Times New Roman"/>
-          <w:sz w:val="24"/>
-          <w:szCs w:val="24"/>
-          <w:lang w:val="es-ES"/>
-        </w:rPr>
-      </w:pPr>
-    </w:p>
-    <w:p>
-      <w:pPr>
-        <w:pStyle w:val="Heading1"/>
-        <w:rPr>
-          <w:rFonts w:cs="Times New Roman"/>
-          <w:lang w:val="es-ES"/>
-        </w:rPr>
-      </w:pPr>
-      <w:r>
-        <w:rPr>
-          <w:rFonts w:cs="Times New Roman"/>
-          <w:lang w:val="es-ES"/>
-        </w:rPr>
-        <w:t>Estrategia empírica</w:t>
+        </w:rPr>
+      </w:pPr>
+      <w:r>
+        <w:rPr>
+          <w:rFonts w:ascii="Times New Roman" w:hAnsi="Times New Roman" w:cs="Times New Roman"/>
+        </w:rPr>
+        <w:t>La naturaleza institucional y geográfica del programa de legalización de barrios, implica tres retos principales a nivel metodológico: heterogeneidad geográfica</w:t>
+      </w:r>
+      <w:r>
+        <w:rPr>
+          <w:rFonts w:ascii="Times New Roman" w:hAnsi="Times New Roman" w:cs="Times New Roman"/>
+        </w:rPr>
+        <w:t xml:space="preserve">: la legalización se aplica en diferentes contextos geográficos cuya composición pueden </w:t>
+      </w:r>
+      <w:r>
+        <w:rPr>
+          <w:rFonts w:ascii="Times New Roman" w:hAnsi="Times New Roman" w:cs="Times New Roman"/>
+        </w:rPr>
+        <w:t xml:space="preserve">variar los efectos del tratamiento; heterogeneidad temporal: los cambios en las reglas de juego impuestos por el gobierno nacional en 2003, y posteriormente la eliminación de estos cambios por la Corte Constitucional de Colombia en 2008, </w:t>
+      </w:r>
+      <w:r>
+        <w:rPr>
+          <w:rFonts w:ascii="Times New Roman" w:hAnsi="Times New Roman" w:cs="Times New Roman"/>
+        </w:rPr>
+        <w:t xml:space="preserve">por lo que </w:t>
       </w:r>
     </w:p>
     <w:p>
@@ -6349,122 +6396,57 @@
         <w:jc w:val="both"/>
         <w:rPr>
           <w:rFonts w:ascii="Times New Roman" w:hAnsi="Times New Roman" w:cs="Times New Roman"/>
-          <w:sz w:val="24"/>
-          <w:szCs w:val="24"/>
-          <w:lang w:val="es-ES"/>
-        </w:rPr>
-      </w:pPr>
-      <w:r>
-        <w:rPr>
-          <w:rFonts w:ascii="Times New Roman" w:hAnsi="Times New Roman" w:cs="Times New Roman"/>
-          <w:sz w:val="24"/>
-          <w:szCs w:val="24"/>
-          <w:lang w:val="es-ES"/>
-        </w:rPr>
-        <w:t xml:space="preserve">La naturaleza institucional y geográfica del programa de legalización de barrios, implica tres retos principales a nivel metodológico: heterogeneidad geográfica, heterogeneidad temporal, </w:t>
-      </w:r>
-      <w:proofErr w:type="spellStart"/>
-      <w:r>
-        <w:rPr>
-          <w:rFonts w:ascii="Times New Roman" w:hAnsi="Times New Roman" w:cs="Times New Roman"/>
-          <w:sz w:val="24"/>
-          <w:szCs w:val="24"/>
-          <w:lang w:val="es-ES"/>
-        </w:rPr>
-        <w:t>hendogeneidad</w:t>
-      </w:r>
-      <w:proofErr w:type="spellEnd"/>
-      <w:r>
-        <w:rPr>
-          <w:rFonts w:ascii="Times New Roman" w:hAnsi="Times New Roman" w:cs="Times New Roman"/>
-          <w:sz w:val="24"/>
-          <w:szCs w:val="24"/>
-          <w:lang w:val="es-ES"/>
-        </w:rPr>
-        <w:t xml:space="preserve"> entre tratamiento y </w:t>
-      </w:r>
-      <w:proofErr w:type="spellStart"/>
-      <w:r>
-        <w:rPr>
-          <w:rFonts w:ascii="Times New Roman" w:hAnsi="Times New Roman" w:cs="Times New Roman"/>
-          <w:sz w:val="24"/>
-          <w:szCs w:val="24"/>
-          <w:lang w:val="es-ES"/>
-        </w:rPr>
-        <w:t>outcome</w:t>
-      </w:r>
-      <w:proofErr w:type="spellEnd"/>
-      <w:r>
-        <w:rPr>
-          <w:rFonts w:ascii="Times New Roman" w:hAnsi="Times New Roman" w:cs="Times New Roman"/>
-          <w:sz w:val="24"/>
-          <w:szCs w:val="24"/>
-          <w:lang w:val="es-ES"/>
-        </w:rPr>
-        <w:t xml:space="preserve">, y contaminación espacial. </w:t>
-      </w:r>
-    </w:p>
-    <w:p>
-      <w:pPr>
-        <w:pStyle w:val="ListParagraph"/>
-        <w:numPr>
-          <w:ilvl w:val="0"/>
-          <w:numId w:val="2"/>
-        </w:numPr>
+        </w:rPr>
+      </w:pPr>
+    </w:p>
+    <w:p>
+      <w:pPr>
         <w:spacing w:line="360" w:lineRule="auto"/>
         <w:jc w:val="both"/>
         <w:rPr>
           <w:rFonts w:ascii="Times New Roman" w:hAnsi="Times New Roman" w:cs="Times New Roman"/>
-          <w:sz w:val="24"/>
-          <w:szCs w:val="24"/>
-          <w:lang w:val="es-ES"/>
-        </w:rPr>
-      </w:pPr>
-      <w:proofErr w:type="spellStart"/>
-      <w:r>
-        <w:rPr>
-          <w:rFonts w:ascii="Times New Roman" w:hAnsi="Times New Roman" w:cs="Times New Roman"/>
-          <w:sz w:val="24"/>
-          <w:szCs w:val="24"/>
-          <w:lang w:val="es-ES"/>
-        </w:rPr>
-        <w:t>Definción</w:t>
-      </w:r>
-      <w:proofErr w:type="spellEnd"/>
-      <w:r>
-        <w:rPr>
-          <w:rFonts w:ascii="Times New Roman" w:hAnsi="Times New Roman" w:cs="Times New Roman"/>
-          <w:sz w:val="24"/>
-          <w:szCs w:val="24"/>
-          <w:lang w:val="es-ES"/>
-        </w:rPr>
-        <w:t xml:space="preserve"> de grupos</w:t>
-      </w:r>
-    </w:p>
-    <w:p>
-      <w:pPr>
-        <w:pStyle w:val="ListParagraph"/>
-        <w:numPr>
-          <w:ilvl w:val="0"/>
-          <w:numId w:val="2"/>
-        </w:numPr>
+        </w:rPr>
+      </w:pPr>
+    </w:p>
+    <w:p>
+      <w:pPr>
         <w:spacing w:line="360" w:lineRule="auto"/>
         <w:jc w:val="both"/>
         <w:rPr>
           <w:rFonts w:ascii="Times New Roman" w:hAnsi="Times New Roman" w:cs="Times New Roman"/>
-          <w:sz w:val="24"/>
-          <w:szCs w:val="24"/>
-          <w:lang w:val="es-ES"/>
-        </w:rPr>
-      </w:pPr>
-      <w:r>
-        <w:rPr>
-          <w:rFonts w:ascii="Times New Roman" w:hAnsi="Times New Roman" w:cs="Times New Roman"/>
-          <w:sz w:val="24"/>
-          <w:szCs w:val="24"/>
-          <w:lang w:val="es-ES"/>
-        </w:rPr>
-        <w:t>Estimador general</w:t>
+        </w:rPr>
+      </w:pPr>
+      <w:r>
+        <w:rPr>
+          <w:rFonts w:ascii="Times New Roman" w:hAnsi="Times New Roman" w:cs="Times New Roman"/>
+        </w:rPr>
+        <w:t xml:space="preserve"> heterogeneidad temporal, </w:t>
+      </w:r>
+      <w:r>
+        <w:rPr>
+          <w:rFonts w:ascii="Times New Roman" w:hAnsi="Times New Roman" w:cs="Times New Roman"/>
+        </w:rPr>
+        <w:t>endogeneidad</w:t>
+      </w:r>
+      <w:r>
+        <w:rPr>
+          <w:rFonts w:ascii="Times New Roman" w:hAnsi="Times New Roman" w:cs="Times New Roman"/>
+        </w:rPr>
+        <w:t xml:space="preserve"> entre tratamiento y </w:t>
+      </w:r>
+      <w:proofErr w:type="spellStart"/>
+      <w:r>
+        <w:rPr>
+          <w:rFonts w:ascii="Times New Roman" w:hAnsi="Times New Roman" w:cs="Times New Roman"/>
+        </w:rPr>
+        <w:t>outcome</w:t>
+      </w:r>
+      <w:proofErr w:type="spellEnd"/>
+      <w:r>
+        <w:rPr>
+          <w:rFonts w:ascii="Times New Roman" w:hAnsi="Times New Roman" w:cs="Times New Roman"/>
+        </w:rPr>
+        <w:t xml:space="preserve">, y contaminación espacial. </w:t>
       </w:r>
     </w:p>
     <w:p>
@@ -6473,11 +6455,22 @@
         <w:jc w:val="both"/>
         <w:rPr>
           <w:rFonts w:ascii="Times New Roman" w:hAnsi="Times New Roman" w:cs="Times New Roman"/>
-          <w:sz w:val="24"/>
-          <w:szCs w:val="24"/>
-          <w:lang w:val="es-ES"/>
-        </w:rPr>
-      </w:pPr>
+        </w:rPr>
+      </w:pPr>
+      <w:proofErr w:type="spellStart"/>
+      <w:r>
+        <w:rPr>
+          <w:rFonts w:ascii="Times New Roman" w:hAnsi="Times New Roman" w:cs="Times New Roman"/>
+        </w:rPr>
+        <w:t>Definción</w:t>
+      </w:r>
+      <w:proofErr w:type="spellEnd"/>
+      <w:r>
+        <w:rPr>
+          <w:rFonts w:ascii="Times New Roman" w:hAnsi="Times New Roman" w:cs="Times New Roman"/>
+        </w:rPr>
+        <w:t xml:space="preserve"> de grupos</w:t>
+      </w:r>
     </w:p>
     <w:p>
       <w:pPr>
@@ -6485,9 +6478,30 @@
         <w:jc w:val="both"/>
         <w:rPr>
           <w:rFonts w:ascii="Times New Roman" w:hAnsi="Times New Roman" w:cs="Times New Roman"/>
-          <w:sz w:val="24"/>
-          <w:szCs w:val="24"/>
-          <w:lang w:val="es-ES"/>
+        </w:rPr>
+      </w:pPr>
+      <w:r>
+        <w:rPr>
+          <w:rFonts w:ascii="Times New Roman" w:hAnsi="Times New Roman" w:cs="Times New Roman"/>
+        </w:rPr>
+        <w:t>Estimador general</w:t>
+      </w:r>
+    </w:p>
+    <w:p>
+      <w:pPr>
+        <w:spacing w:line="360" w:lineRule="auto"/>
+        <w:jc w:val="both"/>
+        <w:rPr>
+          <w:rFonts w:ascii="Times New Roman" w:hAnsi="Times New Roman" w:cs="Times New Roman"/>
+        </w:rPr>
+      </w:pPr>
+    </w:p>
+    <w:p>
+      <w:pPr>
+        <w:spacing w:line="360" w:lineRule="auto"/>
+        <w:jc w:val="both"/>
+        <w:rPr>
+          <w:rFonts w:ascii="Times New Roman" w:hAnsi="Times New Roman" w:cs="Times New Roman"/>
         </w:rPr>
       </w:pPr>
     </w:p>

</xml_diff>

<commit_message>
Adelantos tesis 17 de octubre
</commit_message>
<xml_diff>
--- a/05_presentations/Borrador_español.docx
+++ b/05_presentations/Borrador_español.docx
@@ -3357,14 +3357,9 @@
     </w:p>
     <w:p>
       <w:pPr>
+        <w:keepNext/>
         <w:spacing w:line="360" w:lineRule="auto"/>
         <w:jc w:val="both"/>
-        <w:rPr>
-          <w:rFonts w:ascii="Times New Roman" w:hAnsi="Times New Roman" w:cs="Times New Roman"/>
-          <w:sz w:val="24"/>
-          <w:szCs w:val="24"/>
-          <w:lang w:val="es-ES"/>
-        </w:rPr>
       </w:pPr>
       <w:r>
         <w:rPr>
@@ -3426,6 +3421,81 @@
     </w:p>
     <w:p>
       <w:pPr>
+        <w:pStyle w:val="Caption"/>
+        <w:jc w:val="center"/>
+        <w:rPr>
+          <w:rFonts w:ascii="Times New Roman" w:hAnsi="Times New Roman" w:cs="Times New Roman"/>
+          <w:color w:val="000000" w:themeColor="text1"/>
+          <w:sz w:val="24"/>
+          <w:szCs w:val="24"/>
+        </w:rPr>
+      </w:pPr>
+      <w:r>
+        <w:rPr>
+          <w:rFonts w:ascii="Times New Roman" w:hAnsi="Times New Roman" w:cs="Times New Roman"/>
+          <w:color w:val="000000" w:themeColor="text1"/>
+          <w:sz w:val="24"/>
+          <w:szCs w:val="24"/>
+        </w:rPr>
+        <w:t xml:space="preserve">Figura </w:t>
+      </w:r>
+      <w:r>
+        <w:rPr>
+          <w:rFonts w:ascii="Times New Roman" w:hAnsi="Times New Roman" w:cs="Times New Roman"/>
+          <w:color w:val="000000" w:themeColor="text1"/>
+          <w:sz w:val="24"/>
+          <w:szCs w:val="24"/>
+        </w:rPr>
+        <w:fldChar w:fldCharType="begin"/>
+      </w:r>
+      <w:r>
+        <w:rPr>
+          <w:rFonts w:ascii="Times New Roman" w:hAnsi="Times New Roman" w:cs="Times New Roman"/>
+          <w:color w:val="000000" w:themeColor="text1"/>
+          <w:sz w:val="24"/>
+          <w:szCs w:val="24"/>
+        </w:rPr>
+        <w:instrText xml:space="preserve"> SEQ Figura \* ARABIC </w:instrText>
+      </w:r>
+      <w:r>
+        <w:rPr>
+          <w:rFonts w:ascii="Times New Roman" w:hAnsi="Times New Roman" w:cs="Times New Roman"/>
+          <w:color w:val="000000" w:themeColor="text1"/>
+          <w:sz w:val="24"/>
+          <w:szCs w:val="24"/>
+        </w:rPr>
+        <w:fldChar w:fldCharType="separate"/>
+      </w:r>
+      <w:r>
+        <w:rPr>
+          <w:rFonts w:ascii="Times New Roman" w:hAnsi="Times New Roman" w:cs="Times New Roman"/>
+          <w:color w:val="000000" w:themeColor="text1"/>
+          <w:sz w:val="24"/>
+          <w:szCs w:val="24"/>
+        </w:rPr>
+        <w:t>3</w:t>
+      </w:r>
+      <w:r>
+        <w:rPr>
+          <w:rFonts w:ascii="Times New Roman" w:hAnsi="Times New Roman" w:cs="Times New Roman"/>
+          <w:color w:val="000000" w:themeColor="text1"/>
+          <w:sz w:val="24"/>
+          <w:szCs w:val="24"/>
+        </w:rPr>
+        <w:fldChar w:fldCharType="end"/>
+      </w:r>
+      <w:r>
+        <w:rPr>
+          <w:rFonts w:ascii="Times New Roman" w:hAnsi="Times New Roman" w:cs="Times New Roman"/>
+          <w:color w:val="000000" w:themeColor="text1"/>
+          <w:sz w:val="24"/>
+          <w:szCs w:val="24"/>
+        </w:rPr>
+        <w:t>. Programas históricos para el manejo de la informalidad urbana previos al POT y al periodo de estudio</w:t>
+      </w:r>
+    </w:p>
+    <w:p>
+      <w:pPr>
         <w:spacing w:line="360" w:lineRule="auto"/>
         <w:jc w:val="both"/>
         <w:rPr>
@@ -3577,16 +3647,7 @@
           <w:szCs w:val="24"/>
           <w:lang w:val="es-ES"/>
         </w:rPr>
-        <w:t xml:space="preserve">, en donde se intervinieron 41 barrios del suroriente de la ciudad, enfocados en estrategias de planeación urbana comunitaria (CITA). </w:t>
-      </w:r>
-      <w:r>
-        <w:rPr>
-          <w:rFonts w:ascii="Times New Roman" w:hAnsi="Times New Roman" w:cs="Times New Roman"/>
-          <w:sz w:val="24"/>
-          <w:szCs w:val="24"/>
-          <w:lang w:val="es-ES"/>
-        </w:rPr>
-        <w:t xml:space="preserve">Para capturar esta información, se </w:t>
+        <w:t xml:space="preserve">, en donde se intervinieron 41 barrios del suroriente de la ciudad, </w:t>
       </w:r>
       <w:r>
         <w:rPr>
@@ -3596,7 +3657,16 @@
           <w:lang w:val="es-ES"/>
         </w:rPr>
         <w:lastRenderedPageBreak/>
-        <w:t>georreferenció los planos generales de estas intervenciones, a y partir de ellos se crearon rastres de distancias euclidianas para cada uno.</w:t>
+        <w:t xml:space="preserve">enfocados en estrategias de planeación urbana comunitaria (CITA). </w:t>
+      </w:r>
+      <w:r>
+        <w:rPr>
+          <w:rFonts w:ascii="Times New Roman" w:hAnsi="Times New Roman" w:cs="Times New Roman"/>
+          <w:sz w:val="24"/>
+          <w:szCs w:val="24"/>
+          <w:lang w:val="es-ES"/>
+        </w:rPr>
+        <w:t>Para capturar esta información, se georreferenció los planos generales de estas intervenciones, a y partir de ellos se crearon rastres de distancias euclidianas para cada uno.</w:t>
       </w:r>
     </w:p>
     <w:p>
@@ -4285,7 +4355,17 @@
           <w:szCs w:val="24"/>
           <w:lang w:val="es-ES"/>
         </w:rPr>
-        <w:t xml:space="preserve">Los asentamientos informales-ilegales ubicados en estas zonas no pueden ser objeto de legalización (restricción que ha permanecido vigente desde el origen de la política). </w:t>
+        <w:t xml:space="preserve">Los asentamientos informales-ilegales ubicados en estas zonas no pueden ser objeto de legalización (restricción que ha permanecido vigente desde </w:t>
+      </w:r>
+      <w:r>
+        <w:rPr>
+          <w:rFonts w:ascii="Times New Roman" w:hAnsi="Times New Roman" w:cs="Times New Roman"/>
+          <w:sz w:val="24"/>
+          <w:szCs w:val="24"/>
+          <w:lang w:val="es-ES"/>
+        </w:rPr>
+        <w:lastRenderedPageBreak/>
+        <w:t xml:space="preserve">el origen de la política). </w:t>
       </w:r>
       <w:r>
         <w:rPr>
@@ -4330,17 +4410,7 @@
           <w:szCs w:val="24"/>
           <w:lang w:val="es-ES"/>
         </w:rPr>
-        <w:t xml:space="preserve">autoridades locales, regionales y </w:t>
-      </w:r>
-      <w:r>
-        <w:rPr>
-          <w:rFonts w:ascii="Times New Roman" w:hAnsi="Times New Roman" w:cs="Times New Roman"/>
-          <w:sz w:val="24"/>
-          <w:szCs w:val="24"/>
-          <w:lang w:val="es-ES"/>
-        </w:rPr>
-        <w:lastRenderedPageBreak/>
-        <w:t xml:space="preserve">nacionales </w:t>
+        <w:t xml:space="preserve">autoridades locales, regionales y nacionales </w:t>
       </w:r>
       <w:r>
         <w:rPr>
@@ -4975,7 +5045,7 @@
           <w:sz w:val="24"/>
           <w:szCs w:val="24"/>
         </w:rPr>
-        <w:t>3</w:t>
+        <w:t>4</w:t>
       </w:r>
       <w:r>
         <w:rPr>
@@ -5356,11 +5426,12 @@
       <w:r>
         <w:rPr>
           <w:rFonts w:ascii="Times New Roman" w:hAnsi="Times New Roman" w:cs="Times New Roman"/>
+          <w:noProof/>
           <w:color w:val="000000" w:themeColor="text1"/>
           <w:sz w:val="24"/>
           <w:szCs w:val="24"/>
         </w:rPr>
-        <w:t>4</w:t>
+        <w:t>5</w:t>
       </w:r>
       <w:r>
         <w:rPr>
@@ -6543,7 +6614,7 @@
           <w:sz w:val="24"/>
           <w:szCs w:val="24"/>
         </w:rPr>
-        <w:t>5</w:t>
+        <w:t>6</w:t>
       </w:r>
       <w:r>
         <w:rPr>
@@ -7498,7 +7569,204 @@
           <w:szCs w:val="24"/>
           <w:lang w:val="es-ES"/>
         </w:rPr>
-        <w:t xml:space="preserve">: Para tener en cuenta la heterogeneidad geográfica en la que ocurren las diferentes legalizaciones, se tuvieron en cuenta variables geográficas tanto tiempo-variantes como tiempo-invariantes. En las variables variantes en el tiempo se reconstruyó la distancia al de sistema metropolitano de transporte (BRT-Transmilenio), a partir de la fecha de construcción de cada una de sus estaciones (desde 2005). Así mimos se construyó la distancia a las estaciones de policía (desde 2005), la construcción de espacio público (desde 2010 en adelante), y los cambios catastrales (desde el 2012): es decir, los cambios en las construcciones formales registrados por la oficina de catastro de Bogotá. En las variables tiempo-invariantes, se tuvieron en cuenta los estratos socioeconómicos, y variables demográficas relacionadas a los censos nacionales del 2005 y 2018. </w:t>
+        <w:t xml:space="preserve">: Para tener en cuenta la heterogeneidad geográfica en la que ocurren las diferentes legalizaciones, </w:t>
+      </w:r>
+      <w:r>
+        <w:rPr>
+          <w:rFonts w:ascii="Times New Roman" w:hAnsi="Times New Roman" w:cs="Times New Roman"/>
+          <w:sz w:val="24"/>
+          <w:szCs w:val="24"/>
+          <w:lang w:val="es-ES"/>
+        </w:rPr>
+        <w:t xml:space="preserve">se reconstruyeron </w:t>
+      </w:r>
+      <w:r>
+        <w:rPr>
+          <w:rFonts w:ascii="Times New Roman" w:hAnsi="Times New Roman" w:cs="Times New Roman"/>
+          <w:sz w:val="24"/>
+          <w:szCs w:val="24"/>
+          <w:lang w:val="es-ES"/>
+        </w:rPr>
+        <w:t xml:space="preserve">variables geográficas tanto tiempo-variantes como tiempo-invariantes. </w:t>
+      </w:r>
+      <w:r>
+        <w:rPr>
+          <w:rFonts w:ascii="Times New Roman" w:hAnsi="Times New Roman" w:cs="Times New Roman"/>
+          <w:sz w:val="24"/>
+          <w:szCs w:val="24"/>
+          <w:lang w:val="es-ES"/>
+        </w:rPr>
+        <w:t>Las variables variantes en el tiempo fueron las distancias a Transmilenio, bici carriles, puestos de votación, centros de salud y estaciones de policía, así como también la evolución en el tiempo de oferta euclidiana</w:t>
+      </w:r>
+      <w:r>
+        <w:rPr>
+          <w:rStyle w:val="FootnoteReference"/>
+          <w:rFonts w:ascii="Times New Roman" w:hAnsi="Times New Roman" w:cs="Times New Roman"/>
+          <w:sz w:val="24"/>
+          <w:szCs w:val="24"/>
+          <w:lang w:val="es-ES"/>
+        </w:rPr>
+        <w:footnoteReference w:id="12"/>
+      </w:r>
+      <w:r>
+        <w:rPr>
+          <w:rFonts w:ascii="Times New Roman" w:hAnsi="Times New Roman" w:cs="Times New Roman"/>
+          <w:sz w:val="24"/>
+          <w:szCs w:val="24"/>
+          <w:lang w:val="es-ES"/>
+        </w:rPr>
+        <w:t xml:space="preserve"> de parques. De igual modo, también se evaluó la evolución de la densidad de arbolado público urbano,</w:t>
+      </w:r>
+      <w:r>
+        <w:rPr>
+          <w:rFonts w:ascii="Times New Roman" w:hAnsi="Times New Roman" w:cs="Times New Roman"/>
+          <w:sz w:val="24"/>
+          <w:szCs w:val="24"/>
+          <w:lang w:val="es-ES"/>
+        </w:rPr>
+        <w:t xml:space="preserve"> la densidad </w:t>
+      </w:r>
+      <w:r>
+        <w:rPr>
+          <w:rFonts w:ascii="Times New Roman" w:hAnsi="Times New Roman" w:cs="Times New Roman"/>
+          <w:sz w:val="24"/>
+          <w:szCs w:val="24"/>
+          <w:lang w:val="es-ES"/>
+        </w:rPr>
+        <w:t xml:space="preserve">de </w:t>
+      </w:r>
+      <w:r>
+        <w:rPr>
+          <w:rFonts w:ascii="Times New Roman" w:hAnsi="Times New Roman" w:cs="Times New Roman"/>
+          <w:sz w:val="24"/>
+          <w:szCs w:val="24"/>
+          <w:lang w:val="es-ES"/>
+        </w:rPr>
+        <w:t>empresas</w:t>
+      </w:r>
+      <w:r>
+        <w:rPr>
+          <w:rFonts w:ascii="Times New Roman" w:hAnsi="Times New Roman" w:cs="Times New Roman"/>
+          <w:sz w:val="24"/>
+          <w:szCs w:val="24"/>
+          <w:lang w:val="es-ES"/>
+        </w:rPr>
+        <w:t xml:space="preserve"> y </w:t>
+      </w:r>
+      <w:r>
+        <w:rPr>
+          <w:rFonts w:ascii="Times New Roman" w:hAnsi="Times New Roman" w:cs="Times New Roman"/>
+          <w:sz w:val="24"/>
+          <w:szCs w:val="24"/>
+          <w:lang w:val="es-ES"/>
+        </w:rPr>
+        <w:t xml:space="preserve">la densidad </w:t>
+      </w:r>
+      <w:r>
+        <w:rPr>
+          <w:rFonts w:ascii="Times New Roman" w:hAnsi="Times New Roman" w:cs="Times New Roman"/>
+          <w:sz w:val="24"/>
+          <w:szCs w:val="24"/>
+          <w:lang w:val="es-ES"/>
+        </w:rPr>
+        <w:t>de crímenes</w:t>
+      </w:r>
+      <w:r>
+        <w:rPr>
+          <w:rStyle w:val="FootnoteReference"/>
+          <w:rFonts w:ascii="Times New Roman" w:hAnsi="Times New Roman" w:cs="Times New Roman"/>
+          <w:sz w:val="24"/>
+          <w:szCs w:val="24"/>
+          <w:lang w:val="es-ES"/>
+        </w:rPr>
+        <w:footnoteReference w:id="13"/>
+      </w:r>
+      <w:r>
+        <w:rPr>
+          <w:rFonts w:ascii="Times New Roman" w:hAnsi="Times New Roman" w:cs="Times New Roman"/>
+          <w:sz w:val="24"/>
+          <w:szCs w:val="24"/>
+          <w:lang w:val="es-ES"/>
+        </w:rPr>
+        <w:t xml:space="preserve"> (homicidios y hurtos a personas y vehículos) a lo largo del periodo de análisis</w:t>
+      </w:r>
+      <w:r>
+        <w:rPr>
+          <w:rStyle w:val="FootnoteReference"/>
+          <w:rFonts w:ascii="Times New Roman" w:hAnsi="Times New Roman" w:cs="Times New Roman"/>
+          <w:sz w:val="24"/>
+          <w:szCs w:val="24"/>
+          <w:lang w:val="es-ES"/>
+        </w:rPr>
+        <w:footnoteReference w:id="14"/>
+      </w:r>
+      <w:r>
+        <w:rPr>
+          <w:rFonts w:ascii="Times New Roman" w:hAnsi="Times New Roman" w:cs="Times New Roman"/>
+          <w:sz w:val="24"/>
+          <w:szCs w:val="24"/>
+          <w:lang w:val="es-ES"/>
+        </w:rPr>
+        <w:t xml:space="preserve">. </w:t>
+      </w:r>
+      <w:r>
+        <w:rPr>
+          <w:rFonts w:ascii="Times New Roman" w:hAnsi="Times New Roman" w:cs="Times New Roman"/>
+          <w:sz w:val="24"/>
+          <w:szCs w:val="24"/>
+          <w:lang w:val="es-ES"/>
+        </w:rPr>
+        <w:t xml:space="preserve">Empleamos estas variables tanto como posibles controles, como variables </w:t>
+      </w:r>
+      <w:proofErr w:type="spellStart"/>
+      <w:r>
+        <w:rPr>
+          <w:rFonts w:ascii="Times New Roman" w:hAnsi="Times New Roman" w:cs="Times New Roman"/>
+          <w:i/>
+          <w:iCs/>
+          <w:sz w:val="24"/>
+          <w:szCs w:val="24"/>
+          <w:lang w:val="es-ES"/>
+        </w:rPr>
+        <w:t>outcome</w:t>
+      </w:r>
+      <w:proofErr w:type="spellEnd"/>
+      <w:r>
+        <w:rPr>
+          <w:rFonts w:ascii="Times New Roman" w:hAnsi="Times New Roman" w:cs="Times New Roman"/>
+          <w:sz w:val="24"/>
+          <w:szCs w:val="24"/>
+          <w:lang w:val="es-ES"/>
+        </w:rPr>
+        <w:t xml:space="preserve"> de los procesos de legalización y los programas MIB. Finalmente, como variables adicionales no variantes en el tiempo, calculamos la densidad poblacional </w:t>
+      </w:r>
+      <w:r>
+        <w:rPr>
+          <w:rFonts w:ascii="Times New Roman" w:hAnsi="Times New Roman" w:cs="Times New Roman"/>
+          <w:sz w:val="24"/>
+          <w:szCs w:val="24"/>
+          <w:lang w:val="es-ES"/>
+        </w:rPr>
+        <w:t>determinada por el censo DANE 2005, y la distancia a los diferentes estratos socioeconómicos de la ciudad</w:t>
+      </w:r>
+      <w:r>
+        <w:rPr>
+          <w:rStyle w:val="FootnoteReference"/>
+          <w:rFonts w:ascii="Times New Roman" w:hAnsi="Times New Roman" w:cs="Times New Roman"/>
+          <w:sz w:val="24"/>
+          <w:szCs w:val="24"/>
+          <w:lang w:val="es-ES"/>
+        </w:rPr>
+        <w:footnoteReference w:id="15"/>
+      </w:r>
+      <w:r>
+        <w:rPr>
+          <w:rFonts w:ascii="Times New Roman" w:hAnsi="Times New Roman" w:cs="Times New Roman"/>
+          <w:sz w:val="24"/>
+          <w:szCs w:val="24"/>
+          <w:lang w:val="es-ES"/>
+        </w:rPr>
+        <w:t>.</w:t>
       </w:r>
     </w:p>
     <w:p>
@@ -7597,17 +7865,7 @@
           <w:szCs w:val="24"/>
           <w:lang w:val="es-ES"/>
         </w:rPr>
-        <w:t xml:space="preserve">En este contexto, </w:t>
-      </w:r>
-      <w:r>
-        <w:rPr>
-          <w:rFonts w:ascii="Times New Roman" w:hAnsi="Times New Roman" w:cs="Times New Roman"/>
-          <w:sz w:val="24"/>
-          <w:szCs w:val="24"/>
-          <w:lang w:val="es-ES"/>
-        </w:rPr>
-        <w:lastRenderedPageBreak/>
-        <w:t>empleamos la metodología reciente desarrollada por CITAS, en la cual se corrigen los errores mencionados calculando efectos por grupos (g) y tiempos de exposición (t), tal como se muestra en la siguiente ecuación general.</w:t>
+        <w:t>En este contexto, empleamos la metodología reciente desarrollada por CITAS, en la cual se corrigen los errores mencionados calculando efectos por grupos (g) y tiempos de exposición (t), tal como se muestra en la siguiente ecuación general.</w:t>
       </w:r>
     </w:p>
     <w:p>
@@ -7887,16 +8145,25 @@
           <w:szCs w:val="24"/>
           <w:lang w:val="es-ES"/>
         </w:rPr>
-        <w:t>En donde “G” representa un grupo anual de tratamiento (i.e.)</w:t>
-      </w:r>
-      <w:r>
-        <w:rPr>
-          <w:rFonts w:ascii="Times New Roman" w:hAnsi="Times New Roman" w:cs="Times New Roman"/>
-          <w:sz w:val="24"/>
-          <w:szCs w:val="24"/>
-          <w:lang w:val="es-ES"/>
-        </w:rPr>
-        <w:t>, en donde “</w:t>
+        <w:t>En donde “G” representa un grupo anual de tratamiento</w:t>
+      </w:r>
+      <w:r>
+        <w:rPr>
+          <w:rFonts w:ascii="Times New Roman" w:hAnsi="Times New Roman" w:cs="Times New Roman"/>
+          <w:sz w:val="24"/>
+          <w:szCs w:val="24"/>
+          <w:lang w:val="es-ES"/>
+        </w:rPr>
+        <w:t xml:space="preserve"> </w:t>
+      </w:r>
+      <w:r>
+        <w:rPr>
+          <w:rFonts w:ascii="Times New Roman" w:hAnsi="Times New Roman" w:cs="Times New Roman"/>
+          <w:sz w:val="24"/>
+          <w:szCs w:val="24"/>
+          <w:lang w:val="es-ES"/>
+        </w:rPr>
+        <w:t>“</w:t>
       </w:r>
       <w:proofErr w:type="spellStart"/>
       <w:r>
@@ -8420,7 +8687,25 @@
                                   <w:szCs w:val="24"/>
                                   <w:lang w:val="es-ES"/>
                                 </w:rPr>
-                                <m:t>(X)C</m:t>
+                                <m:t>(X</m:t>
+                              </m:r>
+                              <m:r>
+                                <w:rPr>
+                                  <w:rFonts w:ascii="Cambria Math" w:hAnsi="Cambria Math" w:cs="Times New Roman"/>
+                                  <w:sz w:val="24"/>
+                                  <w:szCs w:val="24"/>
+                                  <w:lang w:val="es-ES"/>
+                                </w:rPr>
+                                <m:t>'</m:t>
+                              </m:r>
+                              <m:r>
+                                <w:rPr>
+                                  <w:rFonts w:ascii="Cambria Math" w:hAnsi="Cambria Math" w:cs="Times New Roman"/>
+                                  <w:sz w:val="24"/>
+                                  <w:szCs w:val="24"/>
+                                  <w:lang w:val="es-ES"/>
+                                </w:rPr>
+                                <m:t>)C</m:t>
                               </m:r>
                             </m:num>
                             <m:den>
@@ -9173,17 +9458,7 @@
           <w:szCs w:val="24"/>
           <w:lang w:val="es-ES"/>
         </w:rPr>
-        <w:t xml:space="preserve"> Por otro lado, también realizamos modelos </w:t>
-      </w:r>
-      <w:r>
-        <w:rPr>
-          <w:rFonts w:ascii="Times New Roman" w:hAnsi="Times New Roman" w:cs="Times New Roman"/>
-          <w:sz w:val="24"/>
-          <w:szCs w:val="24"/>
-          <w:lang w:val="es-ES"/>
-        </w:rPr>
-        <w:lastRenderedPageBreak/>
-        <w:t>excluyendo o incluyendo hexágonos tratados por los programas MIB, con el fin de controlar la contaminación ocurrida por regímenes de tratamiento temporal y geográficamente simultáneos.</w:t>
+        <w:t xml:space="preserve"> Por otro lado, también realizamos modelos excluyendo o incluyendo hexágonos tratados por los programas MIB, con el fin de controlar la contaminación ocurrida por regímenes de tratamiento temporal y geográficamente simultáneos.</w:t>
       </w:r>
       <w:r>
         <w:rPr>
@@ -9391,7 +9666,7 @@
           <w:szCs w:val="24"/>
           <w:lang w:val="es-ES"/>
         </w:rPr>
-        <w:footnoteReference w:id="12"/>
+        <w:footnoteReference w:id="16"/>
       </w:r>
       <w:r>
         <w:rPr>
@@ -9691,6 +9966,7 @@
           <w:highlight w:val="yellow"/>
           <w:lang w:val="es-ES"/>
         </w:rPr>
+        <w:lastRenderedPageBreak/>
         <w:t xml:space="preserve">Pendiente: i) definición de mecanismo de asignación de año de pesudo-tratamiento a unidades no tratadas; </w:t>
       </w:r>
       <w:proofErr w:type="spellStart"/>
@@ -9880,7 +10156,6 @@
           <w:szCs w:val="24"/>
           <w:lang w:val="es-ES"/>
         </w:rPr>
-        <w:lastRenderedPageBreak/>
         <w:t>Incondicionales y condicionales</w:t>
       </w:r>
     </w:p>
@@ -10235,6 +10510,7 @@
         <w:rPr>
           <w:lang w:val="es-ES"/>
         </w:rPr>
+        <w:lastRenderedPageBreak/>
         <w:t>Restricciones y supuestos</w:t>
       </w:r>
     </w:p>
@@ -10474,6 +10750,7 @@
     <w:p>
       <w:pPr>
         <w:pStyle w:val="FootnoteText"/>
+        <w:jc w:val="both"/>
         <w:rPr>
           <w:rFonts w:ascii="Times New Roman" w:hAnsi="Times New Roman" w:cs="Times New Roman"/>
           <w:lang w:val="es-ES"/>
@@ -10533,6 +10810,7 @@
     <w:p>
       <w:pPr>
         <w:pStyle w:val="FootnoteText"/>
+        <w:jc w:val="both"/>
         <w:rPr>
           <w:rFonts w:ascii="Times New Roman" w:hAnsi="Times New Roman" w:cs="Times New Roman"/>
           <w:lang w:val="es-ES"/>
@@ -10620,6 +10898,7 @@
     <w:p>
       <w:pPr>
         <w:pStyle w:val="FootnoteText"/>
+        <w:jc w:val="both"/>
         <w:rPr>
           <w:rFonts w:ascii="Times New Roman" w:hAnsi="Times New Roman" w:cs="Times New Roman"/>
         </w:rPr>
@@ -10641,7 +10920,13 @@
         <w:rPr>
           <w:rFonts w:ascii="Times New Roman" w:hAnsi="Times New Roman" w:cs="Times New Roman"/>
         </w:rPr>
-        <w:t>Cuyo nombre proviene del acrónimo en español para “</w:t>
+        <w:t>A</w:t>
+      </w:r>
+      <w:r>
+        <w:rPr>
+          <w:rFonts w:ascii="Times New Roman" w:hAnsi="Times New Roman" w:cs="Times New Roman"/>
+        </w:rPr>
+        <w:t>crónimo en español para “</w:t>
       </w:r>
       <w:r>
         <w:rPr>
@@ -10685,6 +10970,7 @@
     <w:p>
       <w:pPr>
         <w:pStyle w:val="FootnoteText"/>
+        <w:jc w:val="both"/>
         <w:rPr>
           <w:rFonts w:ascii="Times New Roman" w:hAnsi="Times New Roman" w:cs="Times New Roman"/>
         </w:rPr>
@@ -10720,6 +11006,7 @@
     <w:p>
       <w:pPr>
         <w:pStyle w:val="FootnoteText"/>
+        <w:jc w:val="both"/>
         <w:rPr>
           <w:rFonts w:ascii="Times New Roman" w:hAnsi="Times New Roman" w:cs="Times New Roman"/>
         </w:rPr>
@@ -10761,6 +11048,7 @@
     <w:p>
       <w:pPr>
         <w:pStyle w:val="FootnoteText"/>
+        <w:jc w:val="both"/>
         <w:rPr>
           <w:rFonts w:ascii="Times New Roman" w:hAnsi="Times New Roman" w:cs="Times New Roman"/>
         </w:rPr>
@@ -10784,6 +11072,7 @@
     <w:p>
       <w:pPr>
         <w:pStyle w:val="FootnoteText"/>
+        <w:jc w:val="both"/>
         <w:rPr>
           <w:rFonts w:ascii="Times New Roman" w:hAnsi="Times New Roman" w:cs="Times New Roman"/>
         </w:rPr>
@@ -10807,6 +11096,7 @@
     <w:p>
       <w:pPr>
         <w:pStyle w:val="FootnoteText"/>
+        <w:jc w:val="both"/>
         <w:rPr>
           <w:rFonts w:ascii="Times New Roman" w:hAnsi="Times New Roman" w:cs="Times New Roman"/>
         </w:rPr>
@@ -10830,6 +11120,7 @@
     <w:p>
       <w:pPr>
         <w:pStyle w:val="FootnoteText"/>
+        <w:jc w:val="both"/>
         <w:rPr>
           <w:rFonts w:ascii="Times New Roman" w:hAnsi="Times New Roman" w:cs="Times New Roman"/>
           <w:lang w:val="es-ES"/>
@@ -10904,6 +11195,121 @@
     <w:p>
       <w:pPr>
         <w:pStyle w:val="FootnoteText"/>
+        <w:jc w:val="both"/>
+        <w:rPr>
+          <w:rFonts w:ascii="Times New Roman" w:hAnsi="Times New Roman" w:cs="Times New Roman"/>
+        </w:rPr>
+      </w:pPr>
+      <w:r>
+        <w:rPr>
+          <w:rStyle w:val="FootnoteReference"/>
+          <w:rFonts w:ascii="Times New Roman" w:hAnsi="Times New Roman" w:cs="Times New Roman"/>
+        </w:rPr>
+        <w:footnoteRef/>
+      </w:r>
+      <w:r>
+        <w:rPr>
+          <w:rFonts w:ascii="Times New Roman" w:hAnsi="Times New Roman" w:cs="Times New Roman"/>
+        </w:rPr>
+        <w:t xml:space="preserve"> La oferta euclidiana es la cantidad de área (en este caso de espacios públicos) que es posible encontrar en un radio de distancia desde cada punto o grilla de un ráster. </w:t>
+      </w:r>
+    </w:p>
+  </w:footnote>
+  <w:footnote w:id="13">
+    <w:p>
+      <w:pPr>
+        <w:pStyle w:val="FootnoteText"/>
+        <w:jc w:val="both"/>
+        <w:rPr>
+          <w:rFonts w:ascii="Times New Roman" w:hAnsi="Times New Roman" w:cs="Times New Roman"/>
+        </w:rPr>
+      </w:pPr>
+      <w:r>
+        <w:rPr>
+          <w:rStyle w:val="FootnoteReference"/>
+          <w:rFonts w:ascii="Times New Roman" w:hAnsi="Times New Roman" w:cs="Times New Roman"/>
+        </w:rPr>
+        <w:footnoteRef/>
+      </w:r>
+      <w:r>
+        <w:rPr>
+          <w:rFonts w:ascii="Times New Roman" w:hAnsi="Times New Roman" w:cs="Times New Roman"/>
+        </w:rPr>
+        <w:t xml:space="preserve"> Todas las mediciones de densidad fueron calculadas a partir de estimaciones de densidad de Kernel, variando los radios de búsquedas para poseramente realizar mediciones de robustes.</w:t>
+      </w:r>
+    </w:p>
+  </w:footnote>
+  <w:footnote w:id="14">
+    <w:p>
+      <w:pPr>
+        <w:pStyle w:val="FootnoteText"/>
+        <w:jc w:val="both"/>
+        <w:rPr>
+          <w:rFonts w:ascii="Times New Roman" w:hAnsi="Times New Roman" w:cs="Times New Roman"/>
+        </w:rPr>
+      </w:pPr>
+      <w:r>
+        <w:rPr>
+          <w:rStyle w:val="FootnoteReference"/>
+          <w:rFonts w:ascii="Times New Roman" w:hAnsi="Times New Roman" w:cs="Times New Roman"/>
+        </w:rPr>
+        <w:footnoteRef/>
+      </w:r>
+      <w:r>
+        <w:rPr>
+          <w:rFonts w:ascii="Times New Roman" w:hAnsi="Times New Roman" w:cs="Times New Roman"/>
+        </w:rPr>
+        <w:t xml:space="preserve"> </w:t>
+      </w:r>
+      <w:r>
+        <w:rPr>
+          <w:rFonts w:ascii="Times New Roman" w:hAnsi="Times New Roman" w:cs="Times New Roman"/>
+        </w:rPr>
+        <w:t>La reconstrucción de estas variables provino de un extenso trabajo de recopilación de información pública con diferentes entidades del orden locales y nacionales.</w:t>
+      </w:r>
+    </w:p>
+  </w:footnote>
+  <w:footnote w:id="15">
+    <w:p>
+      <w:pPr>
+        <w:pStyle w:val="FootnoteText"/>
+        <w:jc w:val="both"/>
+        <w:rPr>
+          <w:rFonts w:ascii="Times New Roman" w:hAnsi="Times New Roman" w:cs="Times New Roman"/>
+        </w:rPr>
+      </w:pPr>
+      <w:r>
+        <w:rPr>
+          <w:rStyle w:val="FootnoteReference"/>
+          <w:rFonts w:ascii="Times New Roman" w:hAnsi="Times New Roman" w:cs="Times New Roman"/>
+        </w:rPr>
+        <w:footnoteRef/>
+      </w:r>
+      <w:r>
+        <w:rPr>
+          <w:rFonts w:ascii="Times New Roman" w:hAnsi="Times New Roman" w:cs="Times New Roman"/>
+        </w:rPr>
+        <w:t xml:space="preserve"> </w:t>
+      </w:r>
+      <w:r>
+        <w:rPr>
+          <w:rFonts w:ascii="Times New Roman" w:hAnsi="Times New Roman" w:cs="Times New Roman"/>
+        </w:rPr>
+        <w:t xml:space="preserve">En Colombia existe un régimen cruzado de subsidios a los servicios públicos en donde los estratos 4,5 y 6 pagan tarifas progresivamente más altas para subsidiar los servicios públicos de los estratos 1 y 2 (siendo el estrato 3 el único que paga tarifa plena en los servicios públicos). Adicionalmente esta clasificación es ampliamente usada en la focalización de diversas políticas públicas e incluso como mecanismo de segmentación por empresas privadas. No obstante, existe un amplio debate en torno al empleo de esta clasificación como variable proxy a nivel económico (CITAS), así como también </w:t>
+      </w:r>
+      <w:r>
+        <w:rPr>
+          <w:rFonts w:ascii="Times New Roman" w:hAnsi="Times New Roman" w:cs="Times New Roman"/>
+        </w:rPr>
+        <w:t>en su efecto sobre en dinámicas de segregación y discriminación entre personas, pues muchas veces estos estratos se convierten en un pseudo sistema castas sociales (CITAS).</w:t>
+      </w:r>
+    </w:p>
+  </w:footnote>
+  <w:footnote w:id="16">
+    <w:p>
+      <w:pPr>
+        <w:pStyle w:val="FootnoteText"/>
+        <w:jc w:val="both"/>
         <w:rPr>
           <w:rFonts w:ascii="Times New Roman" w:hAnsi="Times New Roman" w:cs="Times New Roman"/>
         </w:rPr>

</xml_diff>